<commit_message>
Add some solution, start translation
</commit_message>
<xml_diff>
--- a/Referat Nikita Yarosh/Sorted info.docx
+++ b/Referat Nikita Yarosh/Sorted info.docx
@@ -5295,8 +5295,6 @@
         </w:rPr>
         <w:t xml:space="preserve">. </w:t>
       </w:r>
-      <w:bookmarkStart w:id="0" w:name="_GoBack"/>
-      <w:bookmarkEnd w:id="0"/>
     </w:p>
     <w:p>
       <w:pPr>
@@ -6237,78 +6235,163 @@
       <w:pPr>
         <w:pStyle w:val="1"/>
       </w:pPr>
-      <w:r>
-        <w:t>Вывод:</w:t>
+      <w:proofErr w:type="spellStart"/>
+      <w:r>
+        <w:t>Závěr</w:t>
+      </w:r>
+      <w:proofErr w:type="spellEnd"/>
+      <w:r>
+        <w:t>:</w:t>
       </w:r>
     </w:p>
     <w:p>
       <w:proofErr w:type="spellStart"/>
       <w:r>
-        <w:t>Серьёзной</w:t>
-      </w:r>
-      <w:proofErr w:type="spellEnd"/>
-      <w:r>
-        <w:t xml:space="preserve"> </w:t>
-      </w:r>
-      <w:proofErr w:type="spellStart"/>
-      <w:r>
-        <w:t>проблемой</w:t>
-      </w:r>
-      <w:proofErr w:type="spellEnd"/>
-      <w:r>
-        <w:t xml:space="preserve"> </w:t>
-      </w:r>
-      <w:proofErr w:type="spellStart"/>
-      <w:r>
-        <w:t>для</w:t>
-      </w:r>
-      <w:proofErr w:type="spellEnd"/>
-      <w:r>
-        <w:t xml:space="preserve"> </w:t>
-      </w:r>
-      <w:proofErr w:type="spellStart"/>
-      <w:r>
-        <w:t>всех</w:t>
-      </w:r>
-      <w:proofErr w:type="spellEnd"/>
-      <w:r>
-        <w:t xml:space="preserve"> </w:t>
-      </w:r>
-      <w:proofErr w:type="spellStart"/>
-      <w:r>
-        <w:t>беспроводных</w:t>
-      </w:r>
-      <w:proofErr w:type="spellEnd"/>
-      <w:r>
-        <w:t xml:space="preserve"> </w:t>
-      </w:r>
-      <w:proofErr w:type="spellStart"/>
-      <w:r>
-        <w:t>локальных</w:t>
-      </w:r>
-      <w:proofErr w:type="spellEnd"/>
-      <w:r>
-        <w:t xml:space="preserve"> </w:t>
-      </w:r>
-      <w:proofErr w:type="spellStart"/>
-      <w:r>
-        <w:t>сетей</w:t>
-      </w:r>
-      <w:proofErr w:type="spellEnd"/>
-      <w:r>
-        <w:t xml:space="preserve"> </w:t>
-      </w:r>
-      <w:proofErr w:type="spellStart"/>
-      <w:r>
-        <w:t>является</w:t>
-      </w:r>
-      <w:proofErr w:type="spellEnd"/>
-      <w:r>
-        <w:t xml:space="preserve"> </w:t>
-      </w:r>
-      <w:proofErr w:type="spellStart"/>
-      <w:r>
-        <w:t>безопасность</w:t>
+        <w:t>Безопасность</w:t>
+      </w:r>
+      <w:proofErr w:type="spellEnd"/>
+      <w:r>
+        <w:t xml:space="preserve"> </w:t>
+      </w:r>
+      <w:proofErr w:type="spellStart"/>
+      <w:r>
+        <w:t>беспроводной</w:t>
+      </w:r>
+      <w:proofErr w:type="spellEnd"/>
+      <w:r>
+        <w:t xml:space="preserve"> </w:t>
+      </w:r>
+      <w:proofErr w:type="spellStart"/>
+      <w:r>
+        <w:t>сети</w:t>
+      </w:r>
+      <w:proofErr w:type="spellEnd"/>
+      <w:r>
+        <w:t xml:space="preserve"> </w:t>
+      </w:r>
+      <w:proofErr w:type="spellStart"/>
+      <w:r>
+        <w:t>менялась</w:t>
+      </w:r>
+      <w:proofErr w:type="spellEnd"/>
+      <w:r>
+        <w:t xml:space="preserve"> с </w:t>
+      </w:r>
+      <w:proofErr w:type="spellStart"/>
+      <w:r>
+        <w:t>течением</w:t>
+      </w:r>
+      <w:proofErr w:type="spellEnd"/>
+      <w:r>
+        <w:t xml:space="preserve"> </w:t>
+      </w:r>
+      <w:proofErr w:type="spellStart"/>
+      <w:r>
+        <w:t>времени</w:t>
+      </w:r>
+      <w:proofErr w:type="spellEnd"/>
+      <w:r>
+        <w:t xml:space="preserve">, </w:t>
+      </w:r>
+      <w:proofErr w:type="spellStart"/>
+      <w:r>
+        <w:t>чтобы</w:t>
+      </w:r>
+      <w:proofErr w:type="spellEnd"/>
+      <w:r>
+        <w:t xml:space="preserve"> </w:t>
+      </w:r>
+      <w:proofErr w:type="spellStart"/>
+      <w:r>
+        <w:t>стать</w:t>
+      </w:r>
+      <w:proofErr w:type="spellEnd"/>
+      <w:r>
+        <w:t xml:space="preserve"> </w:t>
+      </w:r>
+      <w:proofErr w:type="spellStart"/>
+      <w:r>
+        <w:t>более</w:t>
+      </w:r>
+      <w:proofErr w:type="spellEnd"/>
+      <w:r>
+        <w:t xml:space="preserve"> </w:t>
+      </w:r>
+      <w:proofErr w:type="spellStart"/>
+      <w:r>
+        <w:t>надёжной</w:t>
+      </w:r>
+      <w:proofErr w:type="spellEnd"/>
+      <w:r>
+        <w:t xml:space="preserve">, </w:t>
+      </w:r>
+      <w:proofErr w:type="spellStart"/>
+      <w:r>
+        <w:t>но</w:t>
+      </w:r>
+      <w:proofErr w:type="spellEnd"/>
+      <w:r>
+        <w:t xml:space="preserve"> </w:t>
+      </w:r>
+      <w:proofErr w:type="spellStart"/>
+      <w:r>
+        <w:t>при</w:t>
+      </w:r>
+      <w:proofErr w:type="spellEnd"/>
+      <w:r>
+        <w:t xml:space="preserve"> </w:t>
+      </w:r>
+      <w:proofErr w:type="spellStart"/>
+      <w:r>
+        <w:t>этом</w:t>
+      </w:r>
+      <w:proofErr w:type="spellEnd"/>
+      <w:r>
+        <w:t xml:space="preserve"> и </w:t>
+      </w:r>
+      <w:proofErr w:type="spellStart"/>
+      <w:r>
+        <w:t>более</w:t>
+      </w:r>
+      <w:proofErr w:type="spellEnd"/>
+      <w:r>
+        <w:t xml:space="preserve"> </w:t>
+      </w:r>
+      <w:proofErr w:type="spellStart"/>
+      <w:r>
+        <w:t>простой</w:t>
+      </w:r>
+      <w:proofErr w:type="spellEnd"/>
+      <w:r>
+        <w:t xml:space="preserve"> с </w:t>
+      </w:r>
+      <w:proofErr w:type="spellStart"/>
+      <w:r>
+        <w:t>точки</w:t>
+      </w:r>
+      <w:proofErr w:type="spellEnd"/>
+      <w:r>
+        <w:t xml:space="preserve"> </w:t>
+      </w:r>
+      <w:proofErr w:type="spellStart"/>
+      <w:r>
+        <w:t>зрения</w:t>
+      </w:r>
+      <w:proofErr w:type="spellEnd"/>
+      <w:r>
+        <w:t xml:space="preserve"> </w:t>
+      </w:r>
+      <w:proofErr w:type="spellStart"/>
+      <w:r>
+        <w:t>её</w:t>
+      </w:r>
+      <w:proofErr w:type="spellEnd"/>
+      <w:r>
+        <w:t xml:space="preserve"> </w:t>
+      </w:r>
+      <w:proofErr w:type="spellStart"/>
+      <w:r>
+        <w:t>настройки</w:t>
       </w:r>
       <w:proofErr w:type="spellEnd"/>
       <w:r>
@@ -6316,39 +6399,185 @@
       </w:r>
       <w:proofErr w:type="spellStart"/>
       <w:r>
-        <w:t>Она</w:t>
-      </w:r>
-      <w:proofErr w:type="spellEnd"/>
-      <w:r>
-        <w:t xml:space="preserve"> </w:t>
-      </w:r>
-      <w:proofErr w:type="spellStart"/>
-      <w:r>
-        <w:t>здесь</w:t>
-      </w:r>
-      <w:proofErr w:type="spellEnd"/>
-      <w:r>
-        <w:t xml:space="preserve"> </w:t>
-      </w:r>
-      <w:proofErr w:type="spellStart"/>
-      <w:r>
-        <w:t>так</w:t>
-      </w:r>
-      <w:proofErr w:type="spellEnd"/>
-      <w:r>
-        <w:t xml:space="preserve"> </w:t>
-      </w:r>
-      <w:proofErr w:type="spellStart"/>
-      <w:r>
-        <w:t>же</w:t>
-      </w:r>
-      <w:proofErr w:type="spellEnd"/>
-      <w:r>
-        <w:t xml:space="preserve"> </w:t>
-      </w:r>
-      <w:proofErr w:type="spellStart"/>
-      <w:r>
-        <w:t>важна</w:t>
+        <w:t>Но</w:t>
+      </w:r>
+      <w:proofErr w:type="spellEnd"/>
+      <w:r>
+        <w:t xml:space="preserve"> </w:t>
+      </w:r>
+      <w:proofErr w:type="spellStart"/>
+      <w:r>
+        <w:t>как</w:t>
+      </w:r>
+      <w:proofErr w:type="spellEnd"/>
+      <w:r>
+        <w:t xml:space="preserve"> </w:t>
+      </w:r>
+      <w:proofErr w:type="spellStart"/>
+      <w:r>
+        <w:t>бы</w:t>
+      </w:r>
+      <w:proofErr w:type="spellEnd"/>
+      <w:r>
+        <w:t xml:space="preserve"> </w:t>
+      </w:r>
+      <w:proofErr w:type="spellStart"/>
+      <w:r>
+        <w:t>не</w:t>
+      </w:r>
+      <w:proofErr w:type="spellEnd"/>
+      <w:r>
+        <w:t xml:space="preserve"> </w:t>
+      </w:r>
+      <w:proofErr w:type="spellStart"/>
+      <w:r>
+        <w:t>улучшались</w:t>
+      </w:r>
+      <w:proofErr w:type="spellEnd"/>
+      <w:r>
+        <w:t xml:space="preserve"> </w:t>
+      </w:r>
+      <w:proofErr w:type="spellStart"/>
+      <w:r>
+        <w:t>протоколы</w:t>
+      </w:r>
+      <w:proofErr w:type="spellEnd"/>
+      <w:r>
+        <w:t xml:space="preserve"> </w:t>
+      </w:r>
+      <w:proofErr w:type="spellStart"/>
+      <w:r>
+        <w:t>самой</w:t>
+      </w:r>
+      <w:proofErr w:type="spellEnd"/>
+      <w:r>
+        <w:t xml:space="preserve"> </w:t>
+      </w:r>
+      <w:proofErr w:type="spellStart"/>
+      <w:r>
+        <w:t>главной</w:t>
+      </w:r>
+      <w:proofErr w:type="spellEnd"/>
+      <w:r>
+        <w:t xml:space="preserve"> </w:t>
+      </w:r>
+      <w:proofErr w:type="spellStart"/>
+      <w:r>
+        <w:t>уязвимость</w:t>
+      </w:r>
+      <w:proofErr w:type="spellEnd"/>
+      <w:r>
+        <w:t xml:space="preserve"> </w:t>
+      </w:r>
+      <w:proofErr w:type="spellStart"/>
+      <w:r>
+        <w:t>всегда</w:t>
+      </w:r>
+      <w:proofErr w:type="spellEnd"/>
+      <w:r>
+        <w:t xml:space="preserve"> </w:t>
+      </w:r>
+      <w:proofErr w:type="spellStart"/>
+      <w:r>
+        <w:t>будет</w:t>
+      </w:r>
+      <w:proofErr w:type="spellEnd"/>
+      <w:r>
+        <w:t xml:space="preserve"> </w:t>
+      </w:r>
+      <w:proofErr w:type="spellStart"/>
+      <w:r>
+        <w:t>оставаться</w:t>
+      </w:r>
+      <w:proofErr w:type="spellEnd"/>
+      <w:r>
+        <w:t xml:space="preserve"> </w:t>
+      </w:r>
+      <w:proofErr w:type="spellStart"/>
+      <w:r>
+        <w:t>человек</w:t>
+      </w:r>
+      <w:proofErr w:type="spellEnd"/>
+      <w:r>
+        <w:t xml:space="preserve">. </w:t>
+      </w:r>
+      <w:proofErr w:type="spellStart"/>
+      <w:r>
+        <w:t>Никто</w:t>
+      </w:r>
+      <w:proofErr w:type="spellEnd"/>
+      <w:r>
+        <w:t xml:space="preserve"> </w:t>
+      </w:r>
+      <w:proofErr w:type="spellStart"/>
+      <w:r>
+        <w:t>не</w:t>
+      </w:r>
+      <w:proofErr w:type="spellEnd"/>
+      <w:r>
+        <w:t xml:space="preserve"> </w:t>
+      </w:r>
+      <w:proofErr w:type="spellStart"/>
+      <w:r>
+        <w:t>застрахован</w:t>
+      </w:r>
+      <w:proofErr w:type="spellEnd"/>
+      <w:r>
+        <w:t xml:space="preserve"> </w:t>
+      </w:r>
+      <w:proofErr w:type="spellStart"/>
+      <w:r>
+        <w:t>от</w:t>
+      </w:r>
+      <w:proofErr w:type="spellEnd"/>
+      <w:r>
+        <w:t xml:space="preserve"> </w:t>
+      </w:r>
+      <w:proofErr w:type="spellStart"/>
+      <w:r>
+        <w:t>взлома</w:t>
+      </w:r>
+      <w:proofErr w:type="spellEnd"/>
+      <w:r>
+        <w:t xml:space="preserve"> </w:t>
+      </w:r>
+      <w:proofErr w:type="spellStart"/>
+      <w:r>
+        <w:t>путём</w:t>
+      </w:r>
+      <w:bookmarkStart w:id="0" w:name="_GoBack"/>
+      <w:bookmarkEnd w:id="0"/>
+      <w:proofErr w:type="spellEnd"/>
+      <w:r>
+        <w:t xml:space="preserve"> </w:t>
+      </w:r>
+      <w:proofErr w:type="spellStart"/>
+      <w:r>
+        <w:t>фишинга</w:t>
+      </w:r>
+      <w:proofErr w:type="spellEnd"/>
+      <w:r>
+        <w:t xml:space="preserve"> </w:t>
+      </w:r>
+      <w:proofErr w:type="spellStart"/>
+      <w:r>
+        <w:t>или</w:t>
+      </w:r>
+      <w:proofErr w:type="spellEnd"/>
+      <w:r>
+        <w:t xml:space="preserve"> </w:t>
+      </w:r>
+      <w:proofErr w:type="spellStart"/>
+      <w:r>
+        <w:t>социальной</w:t>
+      </w:r>
+      <w:proofErr w:type="spellEnd"/>
+      <w:r>
+        <w:t xml:space="preserve"> </w:t>
+      </w:r>
+      <w:proofErr w:type="spellStart"/>
+      <w:r>
+        <w:t>инженерии</w:t>
       </w:r>
       <w:proofErr w:type="spellEnd"/>
       <w:r>
@@ -6356,167 +6585,71 @@
       </w:r>
       <w:proofErr w:type="spellStart"/>
       <w:r>
-        <w:t>как</w:t>
-      </w:r>
-      <w:proofErr w:type="spellEnd"/>
-      <w:r>
-        <w:t xml:space="preserve"> и </w:t>
-      </w:r>
-      <w:proofErr w:type="spellStart"/>
-      <w:r>
-        <w:t>для</w:t>
-      </w:r>
-      <w:proofErr w:type="spellEnd"/>
-      <w:r>
-        <w:t xml:space="preserve"> </w:t>
-      </w:r>
-      <w:proofErr w:type="spellStart"/>
-      <w:r>
-        <w:t>любого</w:t>
-      </w:r>
-      <w:proofErr w:type="spellEnd"/>
-      <w:r>
-        <w:t xml:space="preserve"> </w:t>
-      </w:r>
-      <w:proofErr w:type="spellStart"/>
-      <w:r>
-        <w:t>пользователя</w:t>
-      </w:r>
-      <w:proofErr w:type="spellEnd"/>
-      <w:r>
-        <w:t xml:space="preserve"> </w:t>
-      </w:r>
-      <w:proofErr w:type="spellStart"/>
-      <w:r>
-        <w:t>сети</w:t>
-      </w:r>
-      <w:proofErr w:type="spellEnd"/>
-      <w:r>
-        <w:t xml:space="preserve"> </w:t>
-      </w:r>
-      <w:proofErr w:type="spellStart"/>
-      <w:r>
-        <w:t>Интернет</w:t>
-      </w:r>
-      <w:proofErr w:type="spellEnd"/>
-      <w:r>
-        <w:t xml:space="preserve">. </w:t>
-      </w:r>
-      <w:proofErr w:type="spellStart"/>
-      <w:r>
-        <w:t>Безопасность</w:t>
-      </w:r>
-      <w:proofErr w:type="spellEnd"/>
-      <w:r>
-        <w:t xml:space="preserve"> </w:t>
-      </w:r>
-      <w:proofErr w:type="spellStart"/>
-      <w:r>
-        <w:t>является</w:t>
-      </w:r>
-      <w:proofErr w:type="spellEnd"/>
-      <w:r>
-        <w:t xml:space="preserve"> </w:t>
-      </w:r>
-      <w:proofErr w:type="spellStart"/>
-      <w:r>
-        <w:t>сложным</w:t>
-      </w:r>
-      <w:proofErr w:type="spellEnd"/>
-      <w:r>
-        <w:t xml:space="preserve"> </w:t>
-      </w:r>
-      <w:proofErr w:type="spellStart"/>
-      <w:r>
-        <w:t>вопросом</w:t>
-      </w:r>
-      <w:proofErr w:type="spellEnd"/>
-      <w:r>
-        <w:t xml:space="preserve"> и </w:t>
-      </w:r>
-      <w:proofErr w:type="spellStart"/>
-      <w:r>
-        <w:t>требует</w:t>
-      </w:r>
-      <w:proofErr w:type="spellEnd"/>
-      <w:r>
-        <w:t xml:space="preserve"> </w:t>
-      </w:r>
-      <w:proofErr w:type="spellStart"/>
-      <w:r>
-        <w:t>постоянного</w:t>
-      </w:r>
-      <w:proofErr w:type="spellEnd"/>
-      <w:r>
-        <w:t xml:space="preserve"> </w:t>
-      </w:r>
-      <w:proofErr w:type="spellStart"/>
-      <w:r>
-        <w:t>внимания</w:t>
-      </w:r>
-      <w:proofErr w:type="spellEnd"/>
-      <w:r>
-        <w:t xml:space="preserve">. </w:t>
-      </w:r>
-      <w:proofErr w:type="spellStart"/>
-      <w:r>
-        <w:t>Огромный</w:t>
-      </w:r>
-      <w:proofErr w:type="spellEnd"/>
-      <w:r>
-        <w:t xml:space="preserve"> </w:t>
-      </w:r>
-      <w:proofErr w:type="spellStart"/>
-      <w:r>
-        <w:t>вред</w:t>
-      </w:r>
-      <w:proofErr w:type="spellEnd"/>
-      <w:r>
-        <w:t xml:space="preserve"> </w:t>
-      </w:r>
-      <w:proofErr w:type="spellStart"/>
-      <w:r>
-        <w:t>может</w:t>
-      </w:r>
-      <w:proofErr w:type="spellEnd"/>
-      <w:r>
-        <w:t xml:space="preserve"> </w:t>
-      </w:r>
-      <w:proofErr w:type="spellStart"/>
-      <w:r>
-        <w:t>быть</w:t>
-      </w:r>
-      <w:proofErr w:type="spellEnd"/>
-      <w:r>
-        <w:t xml:space="preserve"> </w:t>
-      </w:r>
-      <w:proofErr w:type="spellStart"/>
-      <w:r>
-        <w:t>нанесен</w:t>
-      </w:r>
-      <w:proofErr w:type="spellEnd"/>
-      <w:r>
-        <w:t xml:space="preserve"> </w:t>
-      </w:r>
-      <w:proofErr w:type="spellStart"/>
-      <w:r>
-        <w:t>пользователю</w:t>
-      </w:r>
-      <w:proofErr w:type="spellEnd"/>
-      <w:r>
-        <w:t xml:space="preserve"> </w:t>
-      </w:r>
-      <w:proofErr w:type="spellStart"/>
-      <w:r>
-        <w:t>из-за</w:t>
-      </w:r>
-      <w:proofErr w:type="spellEnd"/>
-      <w:r>
-        <w:t xml:space="preserve"> </w:t>
-      </w:r>
-      <w:proofErr w:type="spellStart"/>
-      <w:r>
-        <w:t>того</w:t>
+        <w:t>но</w:t>
+      </w:r>
+      <w:proofErr w:type="spellEnd"/>
+      <w:r>
+        <w:t xml:space="preserve"> </w:t>
+      </w:r>
+      <w:proofErr w:type="spellStart"/>
+      <w:r>
+        <w:t>если</w:t>
+      </w:r>
+      <w:proofErr w:type="spellEnd"/>
+      <w:r>
+        <w:t xml:space="preserve"> </w:t>
+      </w:r>
+      <w:proofErr w:type="spellStart"/>
+      <w:r>
+        <w:t>вы</w:t>
+      </w:r>
+      <w:proofErr w:type="spellEnd"/>
+      <w:r>
+        <w:t xml:space="preserve"> </w:t>
+      </w:r>
+      <w:proofErr w:type="spellStart"/>
+      <w:r>
+        <w:t>будете</w:t>
+      </w:r>
+      <w:proofErr w:type="spellEnd"/>
+      <w:r>
+        <w:t xml:space="preserve"> </w:t>
+      </w:r>
+      <w:proofErr w:type="spellStart"/>
+      <w:r>
+        <w:t>придерживаться</w:t>
+      </w:r>
+      <w:proofErr w:type="spellEnd"/>
+      <w:r>
+        <w:t xml:space="preserve"> </w:t>
+      </w:r>
+      <w:proofErr w:type="spellStart"/>
+      <w:r>
+        <w:t>выше</w:t>
+      </w:r>
+      <w:proofErr w:type="spellEnd"/>
+      <w:r>
+        <w:t xml:space="preserve"> </w:t>
+      </w:r>
+      <w:proofErr w:type="spellStart"/>
+      <w:r>
+        <w:t>перечисленных</w:t>
+      </w:r>
+      <w:proofErr w:type="spellEnd"/>
+      <w:r>
+        <w:t xml:space="preserve"> </w:t>
+      </w:r>
+      <w:proofErr w:type="spellStart"/>
+      <w:r>
+        <w:t>принципов</w:t>
+      </w:r>
+      <w:proofErr w:type="spellEnd"/>
+      <w:r>
+        <w:t xml:space="preserve"> </w:t>
+      </w:r>
+      <w:proofErr w:type="spellStart"/>
+      <w:r>
+        <w:t>безопасности</w:t>
       </w:r>
       <w:proofErr w:type="spellEnd"/>
       <w:r>
@@ -6524,165 +6657,39 @@
       </w:r>
       <w:proofErr w:type="spellStart"/>
       <w:r>
-        <w:t>что</w:t>
-      </w:r>
-      <w:proofErr w:type="spellEnd"/>
-      <w:r>
-        <w:t xml:space="preserve"> </w:t>
-      </w:r>
-      <w:proofErr w:type="spellStart"/>
-      <w:r>
-        <w:t>он</w:t>
-      </w:r>
-      <w:proofErr w:type="spellEnd"/>
-      <w:r>
-        <w:t xml:space="preserve"> </w:t>
-      </w:r>
-      <w:proofErr w:type="spellStart"/>
-      <w:r>
-        <w:t>использует</w:t>
-      </w:r>
-      <w:proofErr w:type="spellEnd"/>
-      <w:r>
-        <w:t xml:space="preserve"> </w:t>
-      </w:r>
-      <w:proofErr w:type="spellStart"/>
-      <w:r>
-        <w:t>случайные</w:t>
-      </w:r>
-      <w:proofErr w:type="spellEnd"/>
-      <w:r>
-        <w:t xml:space="preserve"> </w:t>
-      </w:r>
-      <w:proofErr w:type="spellStart"/>
-      <w:r>
-        <w:t>хот-споты</w:t>
-      </w:r>
-      <w:proofErr w:type="spellEnd"/>
-      <w:r>
-        <w:t xml:space="preserve"> (hot-spot) </w:t>
-      </w:r>
-      <w:proofErr w:type="spellStart"/>
-      <w:r>
-        <w:t>или</w:t>
-      </w:r>
-      <w:proofErr w:type="spellEnd"/>
-      <w:r>
-        <w:t xml:space="preserve"> </w:t>
-      </w:r>
-      <w:proofErr w:type="spellStart"/>
-      <w:r>
-        <w:t>открытые</w:t>
-      </w:r>
-      <w:proofErr w:type="spellEnd"/>
-      <w:r>
-        <w:t xml:space="preserve"> </w:t>
-      </w:r>
-      <w:proofErr w:type="spellStart"/>
-      <w:r>
-        <w:t>точки</w:t>
-      </w:r>
-      <w:proofErr w:type="spellEnd"/>
-      <w:r>
-        <w:t xml:space="preserve"> </w:t>
-      </w:r>
-      <w:proofErr w:type="spellStart"/>
-      <w:r>
-        <w:t>доступа</w:t>
-      </w:r>
-      <w:proofErr w:type="spellEnd"/>
-      <w:r>
-        <w:t xml:space="preserve"> WI-FI </w:t>
-      </w:r>
-      <w:proofErr w:type="spellStart"/>
-      <w:r>
-        <w:t>дома</w:t>
-      </w:r>
-      <w:proofErr w:type="spellEnd"/>
-      <w:r>
-        <w:t xml:space="preserve"> </w:t>
-      </w:r>
-      <w:proofErr w:type="spellStart"/>
-      <w:r>
-        <w:t>или</w:t>
-      </w:r>
-      <w:proofErr w:type="spellEnd"/>
-      <w:r>
-        <w:t xml:space="preserve"> в </w:t>
-      </w:r>
-      <w:proofErr w:type="spellStart"/>
-      <w:r>
-        <w:t>офисе</w:t>
-      </w:r>
-      <w:proofErr w:type="spellEnd"/>
-      <w:r>
-        <w:t xml:space="preserve"> и </w:t>
-      </w:r>
-      <w:proofErr w:type="spellStart"/>
-      <w:r>
-        <w:t>не</w:t>
-      </w:r>
-      <w:proofErr w:type="spellEnd"/>
-      <w:r>
-        <w:t xml:space="preserve"> </w:t>
-      </w:r>
-      <w:proofErr w:type="spellStart"/>
-      <w:r>
-        <w:t>использует</w:t>
-      </w:r>
-      <w:proofErr w:type="spellEnd"/>
-      <w:r>
-        <w:t xml:space="preserve"> </w:t>
-      </w:r>
-      <w:proofErr w:type="spellStart"/>
-      <w:r>
-        <w:t>шифрование</w:t>
-      </w:r>
-      <w:proofErr w:type="spellEnd"/>
-      <w:r>
-        <w:t xml:space="preserve"> </w:t>
-      </w:r>
-      <w:proofErr w:type="spellStart"/>
-      <w:r>
-        <w:t>или</w:t>
-      </w:r>
-      <w:proofErr w:type="spellEnd"/>
-      <w:r>
-        <w:t xml:space="preserve"> VPN (</w:t>
-      </w:r>
-      <w:proofErr w:type="spellStart"/>
-      <w:r>
-        <w:t>Virtual</w:t>
-      </w:r>
-      <w:proofErr w:type="spellEnd"/>
-      <w:r>
-        <w:t xml:space="preserve"> </w:t>
-      </w:r>
-      <w:proofErr w:type="spellStart"/>
-      <w:r>
-        <w:t>Private</w:t>
-      </w:r>
-      <w:proofErr w:type="spellEnd"/>
-      <w:r>
-        <w:t xml:space="preserve"> </w:t>
-      </w:r>
-      <w:proofErr w:type="gramStart"/>
-      <w:r>
-        <w:t xml:space="preserve">Network - </w:t>
-      </w:r>
-      <w:proofErr w:type="spellStart"/>
-      <w:r>
-        <w:t>виртуальная</w:t>
-      </w:r>
-      <w:proofErr w:type="spellEnd"/>
-      <w:proofErr w:type="gramEnd"/>
-      <w:r>
-        <w:t xml:space="preserve"> </w:t>
-      </w:r>
-      <w:proofErr w:type="spellStart"/>
-      <w:r>
-        <w:lastRenderedPageBreak/>
-        <w:t>частная</w:t>
+        <w:t>то</w:t>
+      </w:r>
+      <w:proofErr w:type="spellEnd"/>
+      <w:r>
+        <w:t xml:space="preserve"> </w:t>
+      </w:r>
+      <w:proofErr w:type="spellStart"/>
+      <w:r>
+        <w:t>это</w:t>
+      </w:r>
+      <w:proofErr w:type="spellEnd"/>
+      <w:r>
+        <w:t xml:space="preserve"> </w:t>
+      </w:r>
+      <w:proofErr w:type="spellStart"/>
+      <w:r>
+        <w:t>поможет</w:t>
+      </w:r>
+      <w:proofErr w:type="spellEnd"/>
+      <w:r>
+        <w:t xml:space="preserve"> </w:t>
+      </w:r>
+      <w:proofErr w:type="spellStart"/>
+      <w:r>
+        <w:t>защитить</w:t>
+      </w:r>
+      <w:proofErr w:type="spellEnd"/>
+      <w:r>
+        <w:t xml:space="preserve"> </w:t>
+      </w:r>
+      <w:proofErr w:type="spellStart"/>
+      <w:r>
+        <w:t>вашу</w:t>
       </w:r>
       <w:proofErr w:type="spellEnd"/>
       <w:r>
@@ -6694,134 +6701,6 @@
       </w:r>
       <w:proofErr w:type="spellEnd"/>
       <w:r>
-        <w:t xml:space="preserve">). </w:t>
-      </w:r>
-      <w:proofErr w:type="spellStart"/>
-      <w:r>
-        <w:t>Опасно</w:t>
-      </w:r>
-      <w:proofErr w:type="spellEnd"/>
-      <w:r>
-        <w:t xml:space="preserve"> </w:t>
-      </w:r>
-      <w:proofErr w:type="spellStart"/>
-      <w:r>
-        <w:t>это</w:t>
-      </w:r>
-      <w:proofErr w:type="spellEnd"/>
-      <w:r>
-        <w:t xml:space="preserve"> </w:t>
-      </w:r>
-      <w:proofErr w:type="spellStart"/>
-      <w:r>
-        <w:t>тем</w:t>
-      </w:r>
-      <w:proofErr w:type="spellEnd"/>
-      <w:r>
-        <w:t xml:space="preserve">, </w:t>
-      </w:r>
-      <w:proofErr w:type="spellStart"/>
-      <w:r>
-        <w:t>что</w:t>
-      </w:r>
-      <w:proofErr w:type="spellEnd"/>
-      <w:r>
-        <w:t xml:space="preserve"> </w:t>
-      </w:r>
-      <w:proofErr w:type="spellStart"/>
-      <w:r>
-        <w:t>пользователь</w:t>
-      </w:r>
-      <w:proofErr w:type="spellEnd"/>
-      <w:r>
-        <w:t xml:space="preserve"> </w:t>
-      </w:r>
-      <w:proofErr w:type="spellStart"/>
-      <w:r>
-        <w:t>вводит</w:t>
-      </w:r>
-      <w:proofErr w:type="spellEnd"/>
-      <w:r>
-        <w:t xml:space="preserve"> </w:t>
-      </w:r>
-      <w:proofErr w:type="spellStart"/>
-      <w:r>
-        <w:t>свои</w:t>
-      </w:r>
-      <w:proofErr w:type="spellEnd"/>
-      <w:r>
-        <w:t xml:space="preserve"> </w:t>
-      </w:r>
-      <w:proofErr w:type="spellStart"/>
-      <w:r>
-        <w:t>личные</w:t>
-      </w:r>
-      <w:proofErr w:type="spellEnd"/>
-      <w:r>
-        <w:t xml:space="preserve"> </w:t>
-      </w:r>
-      <w:proofErr w:type="spellStart"/>
-      <w:r>
-        <w:t>или</w:t>
-      </w:r>
-      <w:proofErr w:type="spellEnd"/>
-      <w:r>
-        <w:t xml:space="preserve"> </w:t>
-      </w:r>
-      <w:proofErr w:type="spellStart"/>
-      <w:r>
-        <w:t>профессиональные</w:t>
-      </w:r>
-      <w:proofErr w:type="spellEnd"/>
-      <w:r>
-        <w:t xml:space="preserve"> </w:t>
-      </w:r>
-      <w:proofErr w:type="spellStart"/>
-      <w:r>
-        <w:t>данные</w:t>
-      </w:r>
-      <w:proofErr w:type="spellEnd"/>
-      <w:r>
-        <w:t xml:space="preserve">, а </w:t>
-      </w:r>
-      <w:proofErr w:type="spellStart"/>
-      <w:r>
-        <w:t>сеть</w:t>
-      </w:r>
-      <w:proofErr w:type="spellEnd"/>
-      <w:r>
-        <w:t xml:space="preserve"> </w:t>
-      </w:r>
-      <w:proofErr w:type="spellStart"/>
-      <w:r>
-        <w:t>при</w:t>
-      </w:r>
-      <w:proofErr w:type="spellEnd"/>
-      <w:r>
-        <w:t xml:space="preserve"> </w:t>
-      </w:r>
-      <w:proofErr w:type="spellStart"/>
-      <w:r>
-        <w:t>этом</w:t>
-      </w:r>
-      <w:proofErr w:type="spellEnd"/>
-      <w:r>
-        <w:t xml:space="preserve"> </w:t>
-      </w:r>
-      <w:proofErr w:type="spellStart"/>
-      <w:r>
-        <w:t>не</w:t>
-      </w:r>
-      <w:proofErr w:type="spellEnd"/>
-      <w:r>
-        <w:t xml:space="preserve"> </w:t>
-      </w:r>
-      <w:proofErr w:type="spellStart"/>
-      <w:r>
-        <w:t>защищена</w:t>
-      </w:r>
-      <w:proofErr w:type="spellEnd"/>
-      <w:r>
         <w:t xml:space="preserve"> </w:t>
       </w:r>
       <w:proofErr w:type="spellStart"/>
@@ -6834,15 +6713,7 @@
       </w:r>
       <w:proofErr w:type="spellStart"/>
       <w:r>
-        <w:t>постороннего</w:t>
-      </w:r>
-      <w:proofErr w:type="spellEnd"/>
-      <w:r>
-        <w:t xml:space="preserve"> </w:t>
-      </w:r>
-      <w:proofErr w:type="spellStart"/>
-      <w:r>
-        <w:t>вторжения</w:t>
+        <w:t>взлома</w:t>
       </w:r>
       <w:proofErr w:type="spellEnd"/>
       <w:r>

</xml_diff>